<commit_message>
add new layout docx
</commit_message>
<xml_diff>
--- a/layout/Plantilla_Cotizacion_Oficial.docx
+++ b/layout/Plantilla_Cotizacion_Oficial.docx
@@ -7,13 +7,15 @@
         <w:spacing w:line="240" w:lineRule="auto"/>
         <w:rPr>
           <w:i/>
-          <w:sz w:val="20"/>
+          <w:sz w:val="18"/>
+          <w:szCs w:val="20"/>
         </w:rPr>
       </w:pPr>
       <w:r>
         <w:rPr>
           <w:i/>
-          <w:sz w:val="20"/>
+          <w:sz w:val="18"/>
+          <w:szCs w:val="20"/>
         </w:rPr>
         <w:t>Estimados señores:</w:t>
       </w:r>
@@ -21,7 +23,7 @@
     <w:tbl>
       <w:tblPr>
         <w:tblStyle w:val="Tablaconcuadrcula"/>
-        <w:tblpPr w:leftFromText="141" w:rightFromText="141" w:vertAnchor="page" w:horzAnchor="margin" w:tblpY="2836"/>
+        <w:tblpPr w:leftFromText="141" w:rightFromText="141" w:vertAnchor="page" w:horzAnchor="margin" w:tblpXSpec="center" w:tblpY="2836"/>
         <w:tblW w:w="0" w:type="auto"/>
         <w:tblLook w:val="04A0" w:firstRow="1" w:lastRow="0" w:firstColumn="1" w:lastColumn="0" w:noHBand="0" w:noVBand="1"/>
       </w:tblPr>
@@ -42,13 +44,16 @@
               <w:jc w:val="center"/>
               <w:rPr>
                 <w:b/>
+                <w:sz w:val="20"/>
+                <w:szCs w:val="20"/>
               </w:rPr>
             </w:pPr>
             <w:r>
               <w:rPr>
                 <w:b/>
                 <w:color w:val="FFFFFF" w:themeColor="background1"/>
-                <w:sz w:val="20"/>
+                <w:sz w:val="18"/>
+                <w:szCs w:val="20"/>
               </w:rPr>
               <w:t>COTIZACIÓN</w:t>
             </w:r>
@@ -71,7 +76,8 @@
               <w:rPr>
                 <w:rFonts w:ascii="Calibri" w:eastAsia="Times New Roman" w:hAnsi="Calibri" w:cs="Calibri"/>
                 <w:color w:val="000000"/>
-                <w:sz w:val="20"/>
+                <w:sz w:val="18"/>
+                <w:szCs w:val="20"/>
                 <w:lang w:eastAsia="es-PE"/>
               </w:rPr>
             </w:pPr>
@@ -80,7 +86,8 @@
                 <w:rFonts w:ascii="Calibri" w:eastAsia="Times New Roman" w:hAnsi="Calibri" w:cs="Calibri"/>
                 <w:b/>
                 <w:color w:val="1F497D" w:themeColor="text2"/>
-                <w:sz w:val="20"/>
+                <w:sz w:val="18"/>
+                <w:szCs w:val="20"/>
                 <w:lang w:eastAsia="es-PE"/>
               </w:rPr>
               <w:t>Cliente:</w:t>
@@ -89,7 +96,8 @@
               <w:rPr>
                 <w:rFonts w:ascii="Calibri" w:eastAsia="Times New Roman" w:hAnsi="Calibri" w:cs="Calibri"/>
                 <w:color w:val="1F497D" w:themeColor="text2"/>
-                <w:sz w:val="20"/>
+                <w:sz w:val="18"/>
+                <w:szCs w:val="20"/>
                 <w:lang w:eastAsia="es-PE"/>
               </w:rPr>
               <w:t xml:space="preserve"> </w:t>
@@ -98,7 +106,8 @@
               <w:rPr>
                 <w:rFonts w:ascii="Calibri" w:eastAsia="Times New Roman" w:hAnsi="Calibri" w:cs="Calibri"/>
                 <w:color w:val="000000"/>
-                <w:sz w:val="20"/>
+                <w:sz w:val="18"/>
+                <w:szCs w:val="20"/>
                 <w:lang w:eastAsia="es-PE"/>
               </w:rPr>
               <w:t>{</w:t>
@@ -108,7 +117,8 @@
               <w:rPr>
                 <w:rFonts w:ascii="Calibri" w:eastAsia="Times New Roman" w:hAnsi="Calibri" w:cs="Calibri"/>
                 <w:color w:val="000000"/>
-                <w:sz w:val="20"/>
+                <w:sz w:val="18"/>
+                <w:szCs w:val="20"/>
                 <w:lang w:eastAsia="es-PE"/>
               </w:rPr>
               <w:t>razon_social</w:t>
@@ -118,7 +128,8 @@
               <w:rPr>
                 <w:rFonts w:ascii="Calibri" w:eastAsia="Times New Roman" w:hAnsi="Calibri" w:cs="Calibri"/>
                 <w:color w:val="000000"/>
-                <w:sz w:val="20"/>
+                <w:sz w:val="18"/>
+                <w:szCs w:val="20"/>
                 <w:lang w:eastAsia="es-PE"/>
               </w:rPr>
               <w:t>}</w:t>
@@ -137,7 +148,8 @@
               <w:rPr>
                 <w:rFonts w:ascii="Calibri" w:eastAsia="Times New Roman" w:hAnsi="Calibri" w:cs="Calibri"/>
                 <w:color w:val="000000"/>
-                <w:sz w:val="20"/>
+                <w:sz w:val="18"/>
+                <w:szCs w:val="20"/>
                 <w:lang w:eastAsia="es-PE"/>
               </w:rPr>
             </w:pPr>
@@ -146,26 +158,18 @@
                 <w:rFonts w:ascii="Calibri" w:eastAsia="Times New Roman" w:hAnsi="Calibri" w:cs="Calibri"/>
                 <w:b/>
                 <w:color w:val="1F497D" w:themeColor="text2"/>
-                <w:sz w:val="20"/>
-                <w:lang w:eastAsia="es-PE"/>
-              </w:rPr>
-              <w:t>Fecha</w:t>
-            </w:r>
-            <w:r>
-              <w:rPr>
-                <w:rFonts w:ascii="Calibri" w:eastAsia="Times New Roman" w:hAnsi="Calibri" w:cs="Calibri"/>
-                <w:b/>
+                <w:sz w:val="18"/>
+                <w:szCs w:val="20"/>
+                <w:lang w:eastAsia="es-PE"/>
+              </w:rPr>
+              <w:t>Fecha:</w:t>
+            </w:r>
+            <w:r>
+              <w:rPr>
+                <w:rFonts w:ascii="Calibri" w:eastAsia="Times New Roman" w:hAnsi="Calibri" w:cs="Calibri"/>
                 <w:color w:val="1F497D" w:themeColor="text2"/>
-                <w:sz w:val="20"/>
-                <w:lang w:eastAsia="es-PE"/>
-              </w:rPr>
-              <w:t>:</w:t>
-            </w:r>
-            <w:r>
-              <w:rPr>
-                <w:rFonts w:ascii="Calibri" w:eastAsia="Times New Roman" w:hAnsi="Calibri" w:cs="Calibri"/>
-                <w:color w:val="1F497D" w:themeColor="text2"/>
-                <w:sz w:val="20"/>
+                <w:sz w:val="18"/>
+                <w:szCs w:val="20"/>
                 <w:lang w:eastAsia="es-PE"/>
               </w:rPr>
               <w:t xml:space="preserve"> </w:t>
@@ -174,7 +178,8 @@
               <w:rPr>
                 <w:rFonts w:ascii="Calibri" w:eastAsia="Times New Roman" w:hAnsi="Calibri" w:cs="Calibri"/>
                 <w:color w:val="000000"/>
-                <w:sz w:val="20"/>
+                <w:sz w:val="18"/>
+                <w:szCs w:val="20"/>
                 <w:lang w:eastAsia="es-PE"/>
               </w:rPr>
               <w:t>{</w:t>
@@ -183,7 +188,8 @@
               <w:rPr>
                 <w:rFonts w:ascii="Calibri" w:eastAsia="Times New Roman" w:hAnsi="Calibri" w:cs="Calibri"/>
                 <w:color w:val="000000"/>
-                <w:sz w:val="20"/>
+                <w:sz w:val="18"/>
+                <w:szCs w:val="20"/>
                 <w:lang w:eastAsia="es-PE"/>
               </w:rPr>
               <w:t>fecha</w:t>
@@ -192,7 +198,8 @@
               <w:rPr>
                 <w:rFonts w:ascii="Calibri" w:eastAsia="Times New Roman" w:hAnsi="Calibri" w:cs="Calibri"/>
                 <w:color w:val="000000"/>
-                <w:sz w:val="20"/>
+                <w:sz w:val="18"/>
+                <w:szCs w:val="20"/>
                 <w:lang w:eastAsia="es-PE"/>
               </w:rPr>
               <w:t>}</w:t>
@@ -216,7 +223,8 @@
               <w:rPr>
                 <w:rFonts w:ascii="Calibri" w:eastAsia="Times New Roman" w:hAnsi="Calibri" w:cs="Calibri"/>
                 <w:color w:val="000000"/>
-                <w:sz w:val="20"/>
+                <w:sz w:val="18"/>
+                <w:szCs w:val="20"/>
                 <w:lang w:eastAsia="es-PE"/>
               </w:rPr>
             </w:pPr>
@@ -225,7 +233,8 @@
                 <w:rFonts w:ascii="Calibri" w:eastAsia="Times New Roman" w:hAnsi="Calibri" w:cs="Calibri"/>
                 <w:b/>
                 <w:color w:val="1F497D" w:themeColor="text2"/>
-                <w:sz w:val="20"/>
+                <w:sz w:val="18"/>
+                <w:szCs w:val="20"/>
                 <w:lang w:eastAsia="es-PE"/>
               </w:rPr>
               <w:t>DNI / RUC</w:t>
@@ -235,7 +244,8 @@
                 <w:rFonts w:ascii="Calibri" w:eastAsia="Times New Roman" w:hAnsi="Calibri" w:cs="Calibri"/>
                 <w:b/>
                 <w:color w:val="1F497D" w:themeColor="text2"/>
-                <w:sz w:val="20"/>
+                <w:sz w:val="18"/>
+                <w:szCs w:val="20"/>
                 <w:lang w:eastAsia="es-PE"/>
               </w:rPr>
               <w:t>:</w:t>
@@ -244,7 +254,8 @@
               <w:rPr>
                 <w:rFonts w:ascii="Calibri" w:eastAsia="Times New Roman" w:hAnsi="Calibri" w:cs="Calibri"/>
                 <w:color w:val="1F497D" w:themeColor="text2"/>
-                <w:sz w:val="20"/>
+                <w:sz w:val="18"/>
+                <w:szCs w:val="20"/>
                 <w:lang w:eastAsia="es-PE"/>
               </w:rPr>
               <w:t xml:space="preserve"> </w:t>
@@ -253,7 +264,8 @@
               <w:rPr>
                 <w:rFonts w:ascii="Calibri" w:eastAsia="Times New Roman" w:hAnsi="Calibri" w:cs="Calibri"/>
                 <w:color w:val="000000"/>
-                <w:sz w:val="20"/>
+                <w:sz w:val="18"/>
+                <w:szCs w:val="20"/>
                 <w:lang w:eastAsia="es-PE"/>
               </w:rPr>
               <w:t>{documento}</w:t>
@@ -272,7 +284,8 @@
               <w:rPr>
                 <w:rFonts w:ascii="Calibri" w:eastAsia="Times New Roman" w:hAnsi="Calibri" w:cs="Calibri"/>
                 <w:color w:val="000000"/>
-                <w:sz w:val="20"/>
+                <w:sz w:val="18"/>
+                <w:szCs w:val="20"/>
                 <w:lang w:eastAsia="es-PE"/>
               </w:rPr>
             </w:pPr>
@@ -281,7 +294,8 @@
                 <w:rFonts w:ascii="Calibri" w:eastAsia="Times New Roman" w:hAnsi="Calibri" w:cs="Calibri"/>
                 <w:b/>
                 <w:color w:val="1F497D" w:themeColor="text2"/>
-                <w:sz w:val="20"/>
+                <w:sz w:val="18"/>
+                <w:szCs w:val="20"/>
                 <w:lang w:eastAsia="es-PE"/>
               </w:rPr>
               <w:t>Forma de Pago:</w:t>
@@ -290,7 +304,8 @@
               <w:rPr>
                 <w:rFonts w:ascii="Calibri" w:eastAsia="Times New Roman" w:hAnsi="Calibri" w:cs="Calibri"/>
                 <w:color w:val="1F497D" w:themeColor="text2"/>
-                <w:sz w:val="20"/>
+                <w:sz w:val="18"/>
+                <w:szCs w:val="20"/>
                 <w:lang w:eastAsia="es-PE"/>
               </w:rPr>
               <w:t xml:space="preserve"> </w:t>
@@ -299,7 +314,8 @@
               <w:rPr>
                 <w:rFonts w:ascii="Calibri" w:eastAsia="Times New Roman" w:hAnsi="Calibri" w:cs="Calibri"/>
                 <w:color w:val="000000"/>
-                <w:sz w:val="20"/>
+                <w:sz w:val="18"/>
+                <w:szCs w:val="20"/>
                 <w:lang w:eastAsia="es-PE"/>
               </w:rPr>
               <w:t>{pago}</w:t>
@@ -323,7 +339,8 @@
               <w:rPr>
                 <w:rFonts w:ascii="Calibri" w:eastAsia="Times New Roman" w:hAnsi="Calibri" w:cs="Calibri"/>
                 <w:color w:val="000000"/>
-                <w:sz w:val="20"/>
+                <w:sz w:val="18"/>
+                <w:szCs w:val="20"/>
                 <w:lang w:eastAsia="es-PE"/>
               </w:rPr>
             </w:pPr>
@@ -332,7 +349,8 @@
                 <w:rFonts w:ascii="Calibri" w:eastAsia="Times New Roman" w:hAnsi="Calibri" w:cs="Calibri"/>
                 <w:b/>
                 <w:color w:val="1F497D" w:themeColor="text2"/>
-                <w:sz w:val="20"/>
+                <w:sz w:val="18"/>
+                <w:szCs w:val="20"/>
                 <w:lang w:eastAsia="es-PE"/>
               </w:rPr>
               <w:t>Dirección:</w:t>
@@ -341,7 +359,8 @@
               <w:rPr>
                 <w:rFonts w:ascii="Calibri" w:eastAsia="Times New Roman" w:hAnsi="Calibri" w:cs="Calibri"/>
                 <w:color w:val="1F497D" w:themeColor="text2"/>
-                <w:sz w:val="20"/>
+                <w:sz w:val="18"/>
+                <w:szCs w:val="20"/>
                 <w:lang w:eastAsia="es-PE"/>
               </w:rPr>
               <w:t xml:space="preserve"> </w:t>
@@ -350,7 +369,8 @@
               <w:rPr>
                 <w:rFonts w:ascii="Calibri" w:eastAsia="Times New Roman" w:hAnsi="Calibri" w:cs="Calibri"/>
                 <w:color w:val="000000"/>
-                <w:sz w:val="20"/>
+                <w:sz w:val="18"/>
+                <w:szCs w:val="20"/>
                 <w:lang w:eastAsia="es-PE"/>
               </w:rPr>
               <w:t>{</w:t>
@@ -360,7 +380,8 @@
               <w:rPr>
                 <w:rFonts w:ascii="Calibri" w:eastAsia="Times New Roman" w:hAnsi="Calibri" w:cs="Calibri"/>
                 <w:color w:val="000000"/>
-                <w:sz w:val="20"/>
+                <w:sz w:val="18"/>
+                <w:szCs w:val="20"/>
                 <w:lang w:eastAsia="es-PE"/>
               </w:rPr>
               <w:t>direccion</w:t>
@@ -370,7 +391,8 @@
               <w:rPr>
                 <w:rFonts w:ascii="Calibri" w:eastAsia="Times New Roman" w:hAnsi="Calibri" w:cs="Calibri"/>
                 <w:color w:val="000000"/>
-                <w:sz w:val="20"/>
+                <w:sz w:val="18"/>
+                <w:szCs w:val="20"/>
                 <w:lang w:eastAsia="es-PE"/>
               </w:rPr>
               <w:t>}</w:t>
@@ -389,7 +411,8 @@
               <w:rPr>
                 <w:rFonts w:ascii="Calibri" w:eastAsia="Times New Roman" w:hAnsi="Calibri" w:cs="Calibri"/>
                 <w:color w:val="000000"/>
-                <w:sz w:val="20"/>
+                <w:sz w:val="18"/>
+                <w:szCs w:val="20"/>
                 <w:lang w:eastAsia="es-PE"/>
               </w:rPr>
             </w:pPr>
@@ -398,26 +421,18 @@
                 <w:rFonts w:ascii="Calibri" w:eastAsia="Times New Roman" w:hAnsi="Calibri" w:cs="Calibri"/>
                 <w:b/>
                 <w:color w:val="1F497D" w:themeColor="text2"/>
-                <w:sz w:val="20"/>
-                <w:lang w:eastAsia="es-PE"/>
-              </w:rPr>
-              <w:t>Plazo</w:t>
-            </w:r>
-            <w:r>
-              <w:rPr>
-                <w:rFonts w:ascii="Calibri" w:eastAsia="Times New Roman" w:hAnsi="Calibri" w:cs="Calibri"/>
-                <w:b/>
+                <w:sz w:val="18"/>
+                <w:szCs w:val="20"/>
+                <w:lang w:eastAsia="es-PE"/>
+              </w:rPr>
+              <w:t>Plazo:</w:t>
+            </w:r>
+            <w:r>
+              <w:rPr>
+                <w:rFonts w:ascii="Calibri" w:eastAsia="Times New Roman" w:hAnsi="Calibri" w:cs="Calibri"/>
                 <w:color w:val="1F497D" w:themeColor="text2"/>
-                <w:sz w:val="20"/>
-                <w:lang w:eastAsia="es-PE"/>
-              </w:rPr>
-              <w:t>:</w:t>
-            </w:r>
-            <w:r>
-              <w:rPr>
-                <w:rFonts w:ascii="Calibri" w:eastAsia="Times New Roman" w:hAnsi="Calibri" w:cs="Calibri"/>
-                <w:color w:val="1F497D" w:themeColor="text2"/>
-                <w:sz w:val="20"/>
+                <w:sz w:val="18"/>
+                <w:szCs w:val="20"/>
                 <w:lang w:eastAsia="es-PE"/>
               </w:rPr>
               <w:t xml:space="preserve"> </w:t>
@@ -426,28 +441,21 @@
               <w:rPr>
                 <w:rFonts w:ascii="Calibri" w:eastAsia="Times New Roman" w:hAnsi="Calibri" w:cs="Calibri"/>
                 <w:color w:val="000000"/>
-                <w:sz w:val="20"/>
-                <w:lang w:eastAsia="es-PE"/>
-              </w:rPr>
-              <w:t>{</w:t>
+                <w:sz w:val="18"/>
+                <w:szCs w:val="20"/>
+                <w:lang w:eastAsia="es-PE"/>
+              </w:rPr>
+              <w:t>{plazo}</w:t>
             </w:r>
             <w:r>
               <w:rPr>
                 <w:rFonts w:ascii="Calibri" w:eastAsia="Times New Roman" w:hAnsi="Calibri" w:cs="Calibri"/>
                 <w:color w:val="000000"/>
-                <w:sz w:val="20"/>
-                <w:lang w:eastAsia="es-PE"/>
-              </w:rPr>
-              <w:t>plazo</w:t>
-            </w:r>
-            <w:r>
-              <w:rPr>
-                <w:rFonts w:ascii="Calibri" w:eastAsia="Times New Roman" w:hAnsi="Calibri" w:cs="Calibri"/>
-                <w:color w:val="000000"/>
-                <w:sz w:val="20"/>
-                <w:lang w:eastAsia="es-PE"/>
-              </w:rPr>
-              <w:t>}</w:t>
+                <w:sz w:val="18"/>
+                <w:szCs w:val="20"/>
+                <w:lang w:eastAsia="es-PE"/>
+              </w:rPr>
+              <w:t xml:space="preserve"> días</w:t>
             </w:r>
           </w:p>
         </w:tc>
@@ -468,7 +476,8 @@
               <w:rPr>
                 <w:rFonts w:ascii="Calibri" w:eastAsia="Times New Roman" w:hAnsi="Calibri" w:cs="Calibri"/>
                 <w:color w:val="000000"/>
-                <w:sz w:val="20"/>
+                <w:sz w:val="18"/>
+                <w:szCs w:val="20"/>
                 <w:lang w:eastAsia="es-PE"/>
               </w:rPr>
             </w:pPr>
@@ -477,7 +486,8 @@
                 <w:rFonts w:ascii="Calibri" w:eastAsia="Times New Roman" w:hAnsi="Calibri" w:cs="Calibri"/>
                 <w:b/>
                 <w:color w:val="1F497D" w:themeColor="text2"/>
-                <w:sz w:val="20"/>
+                <w:sz w:val="18"/>
+                <w:szCs w:val="20"/>
                 <w:lang w:eastAsia="es-PE"/>
               </w:rPr>
               <w:t>Contacto:</w:t>
@@ -486,7 +496,8 @@
               <w:rPr>
                 <w:rFonts w:ascii="Calibri" w:eastAsia="Times New Roman" w:hAnsi="Calibri" w:cs="Calibri"/>
                 <w:color w:val="1F497D" w:themeColor="text2"/>
-                <w:sz w:val="20"/>
+                <w:sz w:val="18"/>
+                <w:szCs w:val="20"/>
                 <w:lang w:eastAsia="es-PE"/>
               </w:rPr>
               <w:t xml:space="preserve"> </w:t>
@@ -495,7 +506,8 @@
               <w:rPr>
                 <w:rFonts w:ascii="Calibri" w:eastAsia="Times New Roman" w:hAnsi="Calibri" w:cs="Calibri"/>
                 <w:color w:val="000000"/>
-                <w:sz w:val="20"/>
+                <w:sz w:val="18"/>
+                <w:szCs w:val="20"/>
                 <w:lang w:eastAsia="es-PE"/>
               </w:rPr>
               <w:t>{</w:t>
@@ -505,7 +517,8 @@
               <w:rPr>
                 <w:rFonts w:ascii="Calibri" w:eastAsia="Times New Roman" w:hAnsi="Calibri" w:cs="Calibri"/>
                 <w:color w:val="000000"/>
-                <w:sz w:val="20"/>
+                <w:sz w:val="18"/>
+                <w:szCs w:val="20"/>
                 <w:lang w:eastAsia="es-PE"/>
               </w:rPr>
               <w:t>telefono</w:t>
@@ -515,7 +528,8 @@
               <w:rPr>
                 <w:rFonts w:ascii="Calibri" w:eastAsia="Times New Roman" w:hAnsi="Calibri" w:cs="Calibri"/>
                 <w:color w:val="000000"/>
-                <w:sz w:val="20"/>
+                <w:sz w:val="18"/>
+                <w:szCs w:val="20"/>
                 <w:lang w:eastAsia="es-PE"/>
               </w:rPr>
               <w:t>}</w:t>
@@ -534,7 +548,8 @@
               <w:rPr>
                 <w:rFonts w:ascii="Calibri" w:eastAsia="Times New Roman" w:hAnsi="Calibri" w:cs="Calibri"/>
                 <w:color w:val="000000"/>
-                <w:sz w:val="20"/>
+                <w:sz w:val="18"/>
+                <w:szCs w:val="20"/>
                 <w:lang w:eastAsia="es-PE"/>
               </w:rPr>
             </w:pPr>
@@ -543,7 +558,8 @@
                 <w:rFonts w:ascii="Calibri" w:eastAsia="Times New Roman" w:hAnsi="Calibri" w:cs="Calibri"/>
                 <w:b/>
                 <w:color w:val="1F497D" w:themeColor="text2"/>
-                <w:sz w:val="20"/>
+                <w:sz w:val="18"/>
+                <w:szCs w:val="20"/>
                 <w:lang w:eastAsia="es-PE"/>
               </w:rPr>
               <w:t>Moneda:</w:t>
@@ -552,7 +568,8 @@
               <w:rPr>
                 <w:rFonts w:ascii="Calibri" w:eastAsia="Times New Roman" w:hAnsi="Calibri" w:cs="Calibri"/>
                 <w:color w:val="1F497D" w:themeColor="text2"/>
-                <w:sz w:val="20"/>
+                <w:sz w:val="18"/>
+                <w:szCs w:val="20"/>
                 <w:lang w:eastAsia="es-PE"/>
               </w:rPr>
               <w:t xml:space="preserve"> </w:t>
@@ -561,7 +578,8 @@
               <w:rPr>
                 <w:rFonts w:ascii="Calibri" w:eastAsia="Times New Roman" w:hAnsi="Calibri" w:cs="Calibri"/>
                 <w:color w:val="000000"/>
-                <w:sz w:val="20"/>
+                <w:sz w:val="18"/>
+                <w:szCs w:val="20"/>
                 <w:lang w:eastAsia="es-PE"/>
               </w:rPr>
               <w:t>{moneda}</w:t>
@@ -585,7 +603,8 @@
               <w:rPr>
                 <w:rFonts w:ascii="Calibri" w:eastAsia="Times New Roman" w:hAnsi="Calibri" w:cs="Calibri"/>
                 <w:color w:val="000000"/>
-                <w:sz w:val="20"/>
+                <w:sz w:val="18"/>
+                <w:szCs w:val="20"/>
                 <w:lang w:eastAsia="es-PE"/>
               </w:rPr>
             </w:pPr>
@@ -594,7 +613,8 @@
                 <w:rFonts w:ascii="Calibri" w:eastAsia="Times New Roman" w:hAnsi="Calibri" w:cs="Calibri"/>
                 <w:b/>
                 <w:color w:val="1F497D" w:themeColor="text2"/>
-                <w:sz w:val="20"/>
+                <w:sz w:val="18"/>
+                <w:szCs w:val="20"/>
                 <w:lang w:eastAsia="es-PE"/>
               </w:rPr>
               <w:t>Correo:</w:t>
@@ -603,7 +623,8 @@
               <w:rPr>
                 <w:rFonts w:ascii="Calibri" w:eastAsia="Times New Roman" w:hAnsi="Calibri" w:cs="Calibri"/>
                 <w:color w:val="1F497D" w:themeColor="text2"/>
-                <w:sz w:val="20"/>
+                <w:sz w:val="18"/>
+                <w:szCs w:val="20"/>
                 <w:lang w:eastAsia="es-PE"/>
               </w:rPr>
               <w:t xml:space="preserve"> </w:t>
@@ -612,7 +633,8 @@
               <w:rPr>
                 <w:rFonts w:ascii="Calibri" w:eastAsia="Times New Roman" w:hAnsi="Calibri" w:cs="Calibri"/>
                 <w:color w:val="000000"/>
-                <w:sz w:val="20"/>
+                <w:sz w:val="18"/>
+                <w:szCs w:val="20"/>
                 <w:lang w:eastAsia="es-PE"/>
               </w:rPr>
               <w:t>{correo}</w:t>
@@ -631,7 +653,8 @@
               <w:rPr>
                 <w:rFonts w:ascii="Calibri" w:eastAsia="Times New Roman" w:hAnsi="Calibri" w:cs="Calibri"/>
                 <w:color w:val="000000"/>
-                <w:sz w:val="20"/>
+                <w:sz w:val="18"/>
+                <w:szCs w:val="20"/>
                 <w:lang w:eastAsia="es-PE"/>
               </w:rPr>
             </w:pPr>
@@ -640,7 +663,8 @@
                 <w:rFonts w:ascii="Calibri" w:eastAsia="Times New Roman" w:hAnsi="Calibri" w:cs="Calibri"/>
                 <w:b/>
                 <w:color w:val="1F497D" w:themeColor="text2"/>
-                <w:sz w:val="20"/>
+                <w:sz w:val="18"/>
+                <w:szCs w:val="20"/>
                 <w:lang w:eastAsia="es-PE"/>
               </w:rPr>
               <w:t>Validez de la Oferta:</w:t>
@@ -649,7 +673,8 @@
               <w:rPr>
                 <w:rFonts w:ascii="Calibri" w:eastAsia="Times New Roman" w:hAnsi="Calibri" w:cs="Calibri"/>
                 <w:color w:val="1F497D" w:themeColor="text2"/>
-                <w:sz w:val="20"/>
+                <w:sz w:val="18"/>
+                <w:szCs w:val="20"/>
                 <w:lang w:eastAsia="es-PE"/>
               </w:rPr>
               <w:t xml:space="preserve"> </w:t>
@@ -658,28 +683,11 @@
               <w:rPr>
                 <w:rFonts w:ascii="Calibri" w:eastAsia="Times New Roman" w:hAnsi="Calibri" w:cs="Calibri"/>
                 <w:color w:val="000000"/>
-                <w:sz w:val="20"/>
-                <w:lang w:eastAsia="es-PE"/>
-              </w:rPr>
-              <w:t>{</w:t>
-            </w:r>
-            <w:r>
-              <w:rPr>
-                <w:rFonts w:ascii="Calibri" w:eastAsia="Times New Roman" w:hAnsi="Calibri" w:cs="Calibri"/>
-                <w:color w:val="000000"/>
-                <w:sz w:val="20"/>
-                <w:lang w:eastAsia="es-PE"/>
-              </w:rPr>
-              <w:t>oferta</w:t>
-            </w:r>
-            <w:r>
-              <w:rPr>
-                <w:rFonts w:ascii="Calibri" w:eastAsia="Times New Roman" w:hAnsi="Calibri" w:cs="Calibri"/>
-                <w:color w:val="000000"/>
-                <w:sz w:val="20"/>
-                <w:lang w:eastAsia="es-PE"/>
-              </w:rPr>
-              <w:t>} días</w:t>
+                <w:sz w:val="18"/>
+                <w:szCs w:val="20"/>
+                <w:lang w:eastAsia="es-PE"/>
+              </w:rPr>
+              <w:t>{oferta} días</w:t>
             </w:r>
           </w:p>
         </w:tc>
@@ -690,34 +698,118 @@
         <w:spacing w:line="240" w:lineRule="auto"/>
         <w:rPr>
           <w:i/>
-          <w:sz w:val="20"/>
+          <w:sz w:val="18"/>
+          <w:szCs w:val="20"/>
         </w:rPr>
       </w:pPr>
       <w:r>
         <w:rPr>
           <w:i/>
-          <w:sz w:val="20"/>
+          <w:sz w:val="18"/>
+          <w:szCs w:val="20"/>
         </w:rPr>
         <w:t>Atendiendo a su solicitud, presentamos a continuación nuestra propuesta comercial:</w:t>
       </w:r>
     </w:p>
-    <w:p/>
+    <w:p>
+      <w:pPr>
+        <w:rPr>
+          <w:sz w:val="20"/>
+          <w:szCs w:val="20"/>
+        </w:rPr>
+      </w:pPr>
+      <w:r>
+        <w:rPr>
+          <w:noProof/>
+          <w:sz w:val="20"/>
+          <w:szCs w:val="20"/>
+          <w:lang w:eastAsia="es-PE"/>
+        </w:rPr>
+        <w:drawing>
+          <wp:anchor distT="0" distB="0" distL="114300" distR="114300" simplePos="0" relativeHeight="251639296" behindDoc="1" locked="0" layoutInCell="1" allowOverlap="1" wp14:anchorId="7D911678" wp14:editId="7C3A93BD">
+            <wp:simplePos x="0" y="0"/>
+            <wp:positionH relativeFrom="column">
+              <wp:posOffset>1693977</wp:posOffset>
+            </wp:positionH>
+            <wp:positionV relativeFrom="paragraph">
+              <wp:posOffset>1721561</wp:posOffset>
+            </wp:positionV>
+            <wp:extent cx="2586990" cy="1754505"/>
+            <wp:effectExtent l="0" t="0" r="0" b="0"/>
+            <wp:wrapNone/>
+            <wp:docPr id="5" name="0 Imagen"/>
+            <wp:cNvGraphicFramePr>
+              <a:graphicFrameLocks xmlns:a="http://schemas.openxmlformats.org/drawingml/2006/main" noChangeAspect="1"/>
+            </wp:cNvGraphicFramePr>
+            <a:graphic xmlns:a="http://schemas.openxmlformats.org/drawingml/2006/main">
+              <a:graphicData uri="http://schemas.openxmlformats.org/drawingml/2006/picture">
+                <pic:pic xmlns:pic="http://schemas.openxmlformats.org/drawingml/2006/picture">
+                  <pic:nvPicPr>
+                    <pic:cNvPr id="0" name="WhatsApp_Image_2025-07-23_at_10.47.19_AM-removebg-preview.png"/>
+                    <pic:cNvPicPr/>
+                  </pic:nvPicPr>
+                  <pic:blipFill rotWithShape="1">
+                    <a:blip r:embed="rId8">
+                      <a:lum bright="70000" contrast="-70000"/>
+                      <a:extLst>
+                        <a:ext uri="{28A0092B-C50C-407E-A947-70E740481C1C}">
+                          <a14:useLocalDpi xmlns:a14="http://schemas.microsoft.com/office/drawing/2010/main" val="0"/>
+                        </a:ext>
+                      </a:extLst>
+                    </a:blip>
+                    <a:srcRect t="10537" b="10934"/>
+                    <a:stretch/>
+                  </pic:blipFill>
+                  <pic:spPr bwMode="auto">
+                    <a:xfrm>
+                      <a:off x="0" y="0"/>
+                      <a:ext cx="2586990" cy="1754505"/>
+                    </a:xfrm>
+                    <a:prstGeom prst="rect">
+                      <a:avLst/>
+                    </a:prstGeom>
+                    <a:ln>
+                      <a:noFill/>
+                    </a:ln>
+                    <a:extLst>
+                      <a:ext uri="{53640926-AAD7-44D8-BBD7-CCE9431645EC}">
+                        <a14:shadowObscured xmlns:a14="http://schemas.microsoft.com/office/drawing/2010/main"/>
+                      </a:ext>
+                    </a:extLst>
+                  </pic:spPr>
+                </pic:pic>
+              </a:graphicData>
+            </a:graphic>
+            <wp14:sizeRelH relativeFrom="page">
+              <wp14:pctWidth>0</wp14:pctWidth>
+            </wp14:sizeRelH>
+            <wp14:sizeRelV relativeFrom="page">
+              <wp14:pctHeight>0</wp14:pctHeight>
+            </wp14:sizeRelV>
+          </wp:anchor>
+        </w:drawing>
+      </w:r>
+    </w:p>
     <w:tbl>
       <w:tblPr>
         <w:tblStyle w:val="Tablaconcuadrcula"/>
         <w:tblW w:w="0" w:type="auto"/>
+        <w:jc w:val="center"/>
         <w:tblLayout w:type="fixed"/>
         <w:tblLook w:val="04A0" w:firstRow="1" w:lastRow="0" w:firstColumn="1" w:lastColumn="0" w:noHBand="0" w:noVBand="1"/>
       </w:tblPr>
       <w:tblGrid>
         <w:gridCol w:w="672"/>
-        <w:gridCol w:w="854"/>
-        <w:gridCol w:w="4678"/>
-        <w:gridCol w:w="708"/>
-        <w:gridCol w:w="1134"/>
-        <w:gridCol w:w="1134"/>
+        <w:gridCol w:w="996"/>
+        <w:gridCol w:w="3969"/>
+        <w:gridCol w:w="850"/>
+        <w:gridCol w:w="1276"/>
+        <w:gridCol w:w="1417"/>
       </w:tblGrid>
       <w:tr>
+        <w:trPr>
+          <w:jc w:val="center"/>
+        </w:trPr>
         <w:tc>
           <w:tcPr>
             <w:tcW w:w="672" w:type="dxa"/>
@@ -730,16 +822,16 @@
               <w:rPr>
                 <w:b/>
                 <w:color w:val="FFFFFF" w:themeColor="background1"/>
-                <w:sz w:val="20"/>
-                <w:szCs w:val="20"/>
+                <w:sz w:val="18"/>
+                <w:szCs w:val="18"/>
               </w:rPr>
             </w:pPr>
             <w:r>
               <w:rPr>
                 <w:b/>
                 <w:color w:val="FFFFFF" w:themeColor="background1"/>
-                <w:sz w:val="20"/>
-                <w:szCs w:val="20"/>
+                <w:sz w:val="18"/>
+                <w:szCs w:val="18"/>
               </w:rPr>
               <w:t>ÍTEM</w:t>
             </w:r>
@@ -747,7 +839,7 @@
         </w:tc>
         <w:tc>
           <w:tcPr>
-            <w:tcW w:w="854" w:type="dxa"/>
+            <w:tcW w:w="996" w:type="dxa"/>
             <w:shd w:val="clear" w:color="auto" w:fill="1F497D" w:themeFill="text2"/>
             <w:vAlign w:val="center"/>
           </w:tcPr>
@@ -757,16 +849,16 @@
               <w:rPr>
                 <w:b/>
                 <w:color w:val="FFFFFF" w:themeColor="background1"/>
-                <w:sz w:val="20"/>
-                <w:szCs w:val="20"/>
+                <w:sz w:val="18"/>
+                <w:szCs w:val="18"/>
               </w:rPr>
             </w:pPr>
             <w:r>
               <w:rPr>
                 <w:b/>
                 <w:color w:val="FFFFFF" w:themeColor="background1"/>
-                <w:sz w:val="20"/>
-                <w:szCs w:val="20"/>
+                <w:sz w:val="18"/>
+                <w:szCs w:val="18"/>
               </w:rPr>
               <w:t>N° PARTE</w:t>
             </w:r>
@@ -774,7 +866,33 @@
         </w:tc>
         <w:tc>
           <w:tcPr>
-            <w:tcW w:w="4678" w:type="dxa"/>
+            <w:tcW w:w="3969" w:type="dxa"/>
+            <w:shd w:val="clear" w:color="auto" w:fill="1F497D" w:themeFill="text2"/>
+          </w:tcPr>
+          <w:p>
+            <w:pPr>
+              <w:jc w:val="center"/>
+              <w:rPr>
+                <w:b/>
+                <w:color w:val="FFFFFF" w:themeColor="background1"/>
+                <w:sz w:val="18"/>
+                <w:szCs w:val="18"/>
+              </w:rPr>
+            </w:pPr>
+            <w:r>
+              <w:rPr>
+                <w:b/>
+                <w:color w:val="FFFFFF" w:themeColor="background1"/>
+                <w:sz w:val="18"/>
+                <w:szCs w:val="18"/>
+              </w:rPr>
+              <w:t>DESCRIPCIÓN</w:t>
+            </w:r>
+          </w:p>
+        </w:tc>
+        <w:tc>
+          <w:tcPr>
+            <w:tcW w:w="850" w:type="dxa"/>
             <w:shd w:val="clear" w:color="auto" w:fill="1F497D" w:themeFill="text2"/>
             <w:vAlign w:val="center"/>
           </w:tcPr>
@@ -784,24 +902,24 @@
               <w:rPr>
                 <w:b/>
                 <w:color w:val="FFFFFF" w:themeColor="background1"/>
-                <w:sz w:val="20"/>
-                <w:szCs w:val="20"/>
+                <w:sz w:val="18"/>
+                <w:szCs w:val="18"/>
               </w:rPr>
             </w:pPr>
             <w:r>
               <w:rPr>
                 <w:b/>
                 <w:color w:val="FFFFFF" w:themeColor="background1"/>
-                <w:sz w:val="20"/>
-                <w:szCs w:val="20"/>
-              </w:rPr>
-              <w:t>DESCRIPCIÓN</w:t>
-            </w:r>
-          </w:p>
-        </w:tc>
-        <w:tc>
-          <w:tcPr>
-            <w:tcW w:w="708" w:type="dxa"/>
+                <w:sz w:val="18"/>
+                <w:szCs w:val="18"/>
+              </w:rPr>
+              <w:t>CANT</w:t>
+            </w:r>
+          </w:p>
+        </w:tc>
+        <w:tc>
+          <w:tcPr>
+            <w:tcW w:w="1276" w:type="dxa"/>
             <w:shd w:val="clear" w:color="auto" w:fill="1F497D" w:themeFill="text2"/>
             <w:vAlign w:val="center"/>
           </w:tcPr>
@@ -811,24 +929,24 @@
               <w:rPr>
                 <w:b/>
                 <w:color w:val="FFFFFF" w:themeColor="background1"/>
-                <w:sz w:val="20"/>
-                <w:szCs w:val="20"/>
+                <w:sz w:val="18"/>
+                <w:szCs w:val="18"/>
               </w:rPr>
             </w:pPr>
             <w:r>
               <w:rPr>
                 <w:b/>
                 <w:color w:val="FFFFFF" w:themeColor="background1"/>
-                <w:sz w:val="20"/>
-                <w:szCs w:val="20"/>
-              </w:rPr>
-              <w:t>CANT</w:t>
-            </w:r>
-          </w:p>
-        </w:tc>
-        <w:tc>
-          <w:tcPr>
-            <w:tcW w:w="1134" w:type="dxa"/>
+                <w:sz w:val="18"/>
+                <w:szCs w:val="18"/>
+              </w:rPr>
+              <w:t>PRECIO UNIT.</w:t>
+            </w:r>
+          </w:p>
+        </w:tc>
+        <w:tc>
+          <w:tcPr>
+            <w:tcW w:w="1417" w:type="dxa"/>
             <w:shd w:val="clear" w:color="auto" w:fill="1F497D" w:themeFill="text2"/>
             <w:vAlign w:val="center"/>
           </w:tcPr>
@@ -838,43 +956,16 @@
               <w:rPr>
                 <w:b/>
                 <w:color w:val="FFFFFF" w:themeColor="background1"/>
-                <w:sz w:val="20"/>
-                <w:szCs w:val="20"/>
+                <w:sz w:val="18"/>
+                <w:szCs w:val="18"/>
               </w:rPr>
             </w:pPr>
             <w:r>
               <w:rPr>
                 <w:b/>
                 <w:color w:val="FFFFFF" w:themeColor="background1"/>
-                <w:sz w:val="20"/>
-                <w:szCs w:val="20"/>
-              </w:rPr>
-              <w:t>PRECIO UNIT.</w:t>
-            </w:r>
-          </w:p>
-        </w:tc>
-        <w:tc>
-          <w:tcPr>
-            <w:tcW w:w="1134" w:type="dxa"/>
-            <w:shd w:val="clear" w:color="auto" w:fill="1F497D" w:themeFill="text2"/>
-            <w:vAlign w:val="center"/>
-          </w:tcPr>
-          <w:p>
-            <w:pPr>
-              <w:jc w:val="center"/>
-              <w:rPr>
-                <w:b/>
-                <w:color w:val="FFFFFF" w:themeColor="background1"/>
-                <w:sz w:val="20"/>
-                <w:szCs w:val="20"/>
-              </w:rPr>
-            </w:pPr>
-            <w:r>
-              <w:rPr>
-                <w:b/>
-                <w:color w:val="FFFFFF" w:themeColor="background1"/>
-                <w:sz w:val="20"/>
-                <w:szCs w:val="20"/>
+                <w:sz w:val="18"/>
+                <w:szCs w:val="18"/>
               </w:rPr>
               <w:t>TOTAL</w:t>
             </w:r>
@@ -882,37 +973,42 @@
         </w:tc>
       </w:tr>
       <w:tr>
+        <w:trPr>
+          <w:jc w:val="center"/>
+        </w:trPr>
         <w:tc>
           <w:tcPr>
             <w:tcW w:w="672" w:type="dxa"/>
-          </w:tcPr>
-          <w:p>
-            <w:pPr>
-              <w:rPr>
-                <w:sz w:val="20"/>
-                <w:szCs w:val="20"/>
-              </w:rPr>
-            </w:pPr>
-            <w:r>
-              <w:rPr>
-                <w:sz w:val="20"/>
-                <w:szCs w:val="20"/>
+            <w:vAlign w:val="center"/>
+          </w:tcPr>
+          <w:p>
+            <w:pPr>
+              <w:jc w:val="center"/>
+              <w:rPr>
+                <w:sz w:val="18"/>
+                <w:szCs w:val="18"/>
+              </w:rPr>
+            </w:pPr>
+            <w:r>
+              <w:rPr>
+                <w:sz w:val="18"/>
+                <w:szCs w:val="18"/>
               </w:rPr>
               <w:t>{#</w:t>
             </w:r>
             <w:proofErr w:type="gramStart"/>
             <w:r>
               <w:rPr>
-                <w:sz w:val="20"/>
-                <w:szCs w:val="20"/>
+                <w:sz w:val="18"/>
+                <w:szCs w:val="18"/>
               </w:rPr>
               <w:t>items}{</w:t>
             </w:r>
             <w:proofErr w:type="gramEnd"/>
             <w:r>
               <w:rPr>
-                <w:sz w:val="20"/>
-                <w:szCs w:val="20"/>
+                <w:sz w:val="18"/>
+                <w:szCs w:val="18"/>
               </w:rPr>
               <w:t>item}</w:t>
             </w:r>
@@ -920,35 +1016,38 @@
         </w:tc>
         <w:tc>
           <w:tcPr>
-            <w:tcW w:w="854" w:type="dxa"/>
-          </w:tcPr>
-          <w:p>
-            <w:pPr>
-              <w:rPr>
-                <w:sz w:val="20"/>
-                <w:szCs w:val="20"/>
-              </w:rPr>
-            </w:pPr>
-            <w:r>
-              <w:rPr>
-                <w:sz w:val="20"/>
-                <w:szCs w:val="20"/>
+            <w:tcW w:w="996" w:type="dxa"/>
+            <w:vAlign w:val="center"/>
+          </w:tcPr>
+          <w:p>
+            <w:pPr>
+              <w:jc w:val="center"/>
+              <w:rPr>
+                <w:sz w:val="18"/>
+                <w:szCs w:val="18"/>
+                <w:highlight w:val="yellow"/>
+              </w:rPr>
+            </w:pPr>
+            <w:r>
+              <w:rPr>
+                <w:sz w:val="16"/>
+                <w:szCs w:val="16"/>
               </w:rPr>
               <w:t>{</w:t>
             </w:r>
             <w:proofErr w:type="spellStart"/>
             <w:r>
               <w:rPr>
-                <w:sz w:val="20"/>
-                <w:szCs w:val="20"/>
+                <w:sz w:val="16"/>
+                <w:szCs w:val="16"/>
               </w:rPr>
               <w:t>NroParte</w:t>
             </w:r>
             <w:proofErr w:type="spellEnd"/>
             <w:r>
               <w:rPr>
-                <w:sz w:val="20"/>
-                <w:szCs w:val="20"/>
+                <w:sz w:val="16"/>
+                <w:szCs w:val="16"/>
               </w:rPr>
               <w:t>}</w:t>
             </w:r>
@@ -956,126 +1055,46 @@
         </w:tc>
         <w:tc>
           <w:tcPr>
-            <w:tcW w:w="4678" w:type="dxa"/>
-          </w:tcPr>
-          <w:p>
-            <w:pPr>
-              <w:rPr>
-                <w:sz w:val="20"/>
-                <w:szCs w:val="20"/>
-              </w:rPr>
-            </w:pPr>
-            <w:r>
+            <w:tcW w:w="3969" w:type="dxa"/>
+            <w:vAlign w:val="center"/>
+          </w:tcPr>
+          <w:p>
+            <w:pPr>
               <w:rPr>
                 <w:noProof/>
-                <w:sz w:val="20"/>
-                <w:szCs w:val="20"/>
-                <w:lang w:eastAsia="es-PE"/>
-              </w:rPr>
-              <w:drawing>
-                <wp:anchor distT="0" distB="0" distL="114300" distR="114300" simplePos="0" relativeHeight="251658240" behindDoc="1" locked="0" layoutInCell="1" allowOverlap="1" wp14:anchorId="24C8F30A" wp14:editId="4C209AC7">
-                  <wp:simplePos x="0" y="0"/>
-                  <wp:positionH relativeFrom="column">
-                    <wp:posOffset>218402</wp:posOffset>
-                  </wp:positionH>
-                  <wp:positionV relativeFrom="paragraph">
-                    <wp:posOffset>-1270</wp:posOffset>
-                  </wp:positionV>
-                  <wp:extent cx="2587447" cy="1754729"/>
-                  <wp:effectExtent l="0" t="0" r="0" b="0"/>
-                  <wp:wrapNone/>
-                  <wp:docPr id="5" name="0 Imagen"/>
-                  <wp:cNvGraphicFramePr>
-                    <a:graphicFrameLocks xmlns:a="http://schemas.openxmlformats.org/drawingml/2006/main" noChangeAspect="1"/>
-                  </wp:cNvGraphicFramePr>
-                  <a:graphic xmlns:a="http://schemas.openxmlformats.org/drawingml/2006/main">
-                    <a:graphicData uri="http://schemas.openxmlformats.org/drawingml/2006/picture">
-                      <pic:pic xmlns:pic="http://schemas.openxmlformats.org/drawingml/2006/picture">
-                        <pic:nvPicPr>
-                          <pic:cNvPr id="0" name="WhatsApp_Image_2025-07-23_at_10.47.19_AM-removebg-preview.png"/>
-                          <pic:cNvPicPr/>
-                        </pic:nvPicPr>
-                        <pic:blipFill rotWithShape="1">
-                          <a:blip r:embed="rId8">
-                            <a:lum bright="70000" contrast="-70000"/>
-                            <a:extLst>
-                              <a:ext uri="{28A0092B-C50C-407E-A947-70E740481C1C}">
-                                <a14:useLocalDpi xmlns:a14="http://schemas.microsoft.com/office/drawing/2010/main" val="0"/>
-                              </a:ext>
-                            </a:extLst>
-                          </a:blip>
-                          <a:srcRect t="10537" b="10934"/>
-                          <a:stretch/>
-                        </pic:blipFill>
-                        <pic:spPr bwMode="auto">
-                          <a:xfrm>
-                            <a:off x="0" y="0"/>
-                            <a:ext cx="2587447" cy="1754729"/>
-                          </a:xfrm>
-                          <a:prstGeom prst="rect">
-                            <a:avLst/>
-                          </a:prstGeom>
-                          <a:ln>
-                            <a:noFill/>
-                          </a:ln>
-                          <a:extLst>
-                            <a:ext uri="{53640926-AAD7-44D8-BBD7-CCE9431645EC}">
-                              <a14:shadowObscured xmlns:a14="http://schemas.microsoft.com/office/drawing/2010/main"/>
-                            </a:ext>
-                          </a:extLst>
-                        </pic:spPr>
-                      </pic:pic>
-                    </a:graphicData>
-                  </a:graphic>
-                  <wp14:sizeRelH relativeFrom="page">
-                    <wp14:pctWidth>0</wp14:pctWidth>
-                  </wp14:sizeRelH>
-                  <wp14:sizeRelV relativeFrom="page">
-                    <wp14:pctHeight>0</wp14:pctHeight>
-                  </wp14:sizeRelV>
-                </wp:anchor>
-              </w:drawing>
-            </w:r>
-            <w:r>
-              <w:rPr>
-                <w:sz w:val="20"/>
-                <w:szCs w:val="20"/>
-              </w:rPr>
-              <w:t>{</w:t>
-            </w:r>
-            <w:proofErr w:type="spellStart"/>
-            <w:r>
-              <w:rPr>
-                <w:sz w:val="20"/>
-                <w:szCs w:val="20"/>
-              </w:rPr>
-              <w:t>nombreServicio</w:t>
-            </w:r>
-            <w:proofErr w:type="spellEnd"/>
-            <w:r>
-              <w:rPr>
-                <w:sz w:val="20"/>
-                <w:szCs w:val="20"/>
-              </w:rPr>
-              <w:t>}</w:t>
-            </w:r>
-          </w:p>
-        </w:tc>
-        <w:tc>
-          <w:tcPr>
-            <w:tcW w:w="708" w:type="dxa"/>
-          </w:tcPr>
-          <w:p>
-            <w:pPr>
-              <w:rPr>
-                <w:sz w:val="20"/>
-                <w:szCs w:val="20"/>
-              </w:rPr>
-            </w:pPr>
-            <w:r>
-              <w:rPr>
-                <w:sz w:val="20"/>
-                <w:szCs w:val="20"/>
+                <w:sz w:val="18"/>
+                <w:szCs w:val="18"/>
+                <w:lang w:eastAsia="es-PE"/>
+              </w:rPr>
+            </w:pPr>
+            <w:r>
+              <w:rPr>
+                <w:noProof/>
+                <w:sz w:val="18"/>
+                <w:szCs w:val="18"/>
+                <w:lang w:eastAsia="es-PE"/>
+              </w:rPr>
+              <w:t>{nombreServicio}</w:t>
+            </w:r>
+          </w:p>
+        </w:tc>
+        <w:tc>
+          <w:tcPr>
+            <w:tcW w:w="850" w:type="dxa"/>
+            <w:vAlign w:val="center"/>
+          </w:tcPr>
+          <w:p>
+            <w:pPr>
+              <w:jc w:val="center"/>
+              <w:rPr>
+                <w:sz w:val="18"/>
+                <w:szCs w:val="18"/>
+              </w:rPr>
+            </w:pPr>
+            <w:r>
+              <w:rPr>
+                <w:sz w:val="18"/>
+                <w:szCs w:val="18"/>
               </w:rPr>
               <w:t>{cantidad}</w:t>
             </w:r>
@@ -1083,78 +1102,57 @@
         </w:tc>
         <w:tc>
           <w:tcPr>
-            <w:tcW w:w="1134" w:type="dxa"/>
+            <w:tcW w:w="1276" w:type="dxa"/>
             <w:vAlign w:val="center"/>
           </w:tcPr>
           <w:p>
             <w:pPr>
               <w:rPr>
-                <w:sz w:val="20"/>
-                <w:szCs w:val="20"/>
-              </w:rPr>
-            </w:pPr>
-            <w:r>
-              <w:rPr>
-                <w:sz w:val="20"/>
-                <w:szCs w:val="20"/>
-              </w:rPr>
-              <w:t>S/.</w:t>
-            </w:r>
-            <w:r>
-              <w:rPr>
-                <w:sz w:val="20"/>
-                <w:szCs w:val="20"/>
-              </w:rPr>
-              <w:t xml:space="preserve"> </w:t>
-            </w:r>
-            <w:r>
-              <w:rPr>
-                <w:sz w:val="20"/>
-                <w:szCs w:val="20"/>
-              </w:rPr>
-              <w:t>{monto}</w:t>
-            </w:r>
-          </w:p>
-        </w:tc>
-        <w:tc>
-          <w:tcPr>
-            <w:tcW w:w="1134" w:type="dxa"/>
+                <w:sz w:val="18"/>
+                <w:szCs w:val="18"/>
+              </w:rPr>
+            </w:pPr>
+            <w:r>
+              <w:rPr>
+                <w:sz w:val="18"/>
+                <w:szCs w:val="18"/>
+              </w:rPr>
+              <w:t>S/. {monto}</w:t>
+            </w:r>
+          </w:p>
+        </w:tc>
+        <w:tc>
+          <w:tcPr>
+            <w:tcW w:w="1417" w:type="dxa"/>
             <w:vAlign w:val="center"/>
           </w:tcPr>
           <w:p>
             <w:pPr>
               <w:rPr>
-                <w:sz w:val="20"/>
-                <w:szCs w:val="20"/>
-              </w:rPr>
-            </w:pPr>
-            <w:r>
-              <w:rPr>
-                <w:sz w:val="20"/>
-                <w:szCs w:val="20"/>
-              </w:rPr>
-              <w:t xml:space="preserve">S/. </w:t>
-            </w:r>
-            <w:r>
-              <w:rPr>
-                <w:sz w:val="20"/>
-                <w:szCs w:val="20"/>
-              </w:rPr>
-              <w:t>{total</w:t>
+                <w:sz w:val="18"/>
+                <w:szCs w:val="18"/>
+              </w:rPr>
+            </w:pPr>
+            <w:r>
+              <w:rPr>
+                <w:sz w:val="18"/>
+                <w:szCs w:val="18"/>
+              </w:rPr>
+              <w:t>S/. {total</w:t>
             </w:r>
             <w:proofErr w:type="gramStart"/>
             <w:r>
               <w:rPr>
-                <w:sz w:val="20"/>
-                <w:szCs w:val="20"/>
+                <w:sz w:val="18"/>
+                <w:szCs w:val="18"/>
               </w:rPr>
               <w:t>}{</w:t>
             </w:r>
             <w:proofErr w:type="gramEnd"/>
             <w:r>
               <w:rPr>
-                <w:sz w:val="20"/>
-                <w:szCs w:val="20"/>
+                <w:sz w:val="18"/>
+                <w:szCs w:val="18"/>
               </w:rPr>
               <w:t>/}</w:t>
             </w:r>
@@ -1162,6 +1160,9 @@
         </w:tc>
       </w:tr>
       <w:tr>
+        <w:trPr>
+          <w:jc w:val="center"/>
+        </w:trPr>
         <w:tc>
           <w:tcPr>
             <w:tcW w:w="672" w:type="dxa"/>
@@ -1175,15 +1176,15 @@
           <w:p>
             <w:pPr>
               <w:rPr>
-                <w:sz w:val="20"/>
-                <w:szCs w:val="20"/>
-              </w:rPr>
-            </w:pPr>
-          </w:p>
-        </w:tc>
-        <w:tc>
-          <w:tcPr>
-            <w:tcW w:w="854" w:type="dxa"/>
+                <w:sz w:val="18"/>
+                <w:szCs w:val="18"/>
+              </w:rPr>
+            </w:pPr>
+          </w:p>
+        </w:tc>
+        <w:tc>
+          <w:tcPr>
+            <w:tcW w:w="996" w:type="dxa"/>
             <w:tcBorders>
               <w:top w:val="single" w:sz="4" w:space="0" w:color="auto"/>
               <w:left w:val="nil"/>
@@ -1194,15 +1195,15 @@
           <w:p>
             <w:pPr>
               <w:rPr>
-                <w:sz w:val="20"/>
-                <w:szCs w:val="20"/>
-              </w:rPr>
-            </w:pPr>
-          </w:p>
-        </w:tc>
-        <w:tc>
-          <w:tcPr>
-            <w:tcW w:w="4678" w:type="dxa"/>
+                <w:sz w:val="18"/>
+                <w:szCs w:val="18"/>
+              </w:rPr>
+            </w:pPr>
+          </w:p>
+        </w:tc>
+        <w:tc>
+          <w:tcPr>
+            <w:tcW w:w="3969" w:type="dxa"/>
             <w:tcBorders>
               <w:top w:val="single" w:sz="4" w:space="0" w:color="auto"/>
               <w:left w:val="nil"/>
@@ -1213,34 +1214,36 @@
           <w:p>
             <w:pPr>
               <w:rPr>
-                <w:sz w:val="20"/>
-                <w:szCs w:val="20"/>
-              </w:rPr>
-            </w:pPr>
-          </w:p>
-        </w:tc>
-        <w:tc>
-          <w:tcPr>
-            <w:tcW w:w="708" w:type="dxa"/>
+                <w:sz w:val="18"/>
+                <w:szCs w:val="18"/>
+              </w:rPr>
+            </w:pPr>
+          </w:p>
+        </w:tc>
+        <w:tc>
+          <w:tcPr>
+            <w:tcW w:w="850" w:type="dxa"/>
             <w:tcBorders>
               <w:top w:val="single" w:sz="4" w:space="0" w:color="auto"/>
               <w:left w:val="nil"/>
               <w:bottom w:val="nil"/>
               <w:right w:val="single" w:sz="4" w:space="0" w:color="auto"/>
             </w:tcBorders>
-          </w:tcPr>
-          <w:p>
-            <w:pPr>
-              <w:rPr>
-                <w:sz w:val="20"/>
-                <w:szCs w:val="20"/>
-              </w:rPr>
-            </w:pPr>
-          </w:p>
-        </w:tc>
-        <w:tc>
-          <w:tcPr>
-            <w:tcW w:w="1134" w:type="dxa"/>
+            <w:vAlign w:val="center"/>
+          </w:tcPr>
+          <w:p>
+            <w:pPr>
+              <w:jc w:val="center"/>
+              <w:rPr>
+                <w:sz w:val="18"/>
+                <w:szCs w:val="18"/>
+              </w:rPr>
+            </w:pPr>
+          </w:p>
+        </w:tc>
+        <w:tc>
+          <w:tcPr>
+            <w:tcW w:w="1276" w:type="dxa"/>
             <w:tcBorders>
               <w:top w:val="single" w:sz="4" w:space="0" w:color="auto"/>
               <w:left w:val="single" w:sz="4" w:space="0" w:color="auto"/>
@@ -1251,14 +1254,14 @@
           <w:p>
             <w:pPr>
               <w:rPr>
-                <w:sz w:val="20"/>
-                <w:szCs w:val="20"/>
-              </w:rPr>
-            </w:pPr>
-            <w:r>
-              <w:rPr>
-                <w:sz w:val="20"/>
-                <w:szCs w:val="20"/>
+                <w:sz w:val="18"/>
+                <w:szCs w:val="18"/>
+              </w:rPr>
+            </w:pPr>
+            <w:r>
+              <w:rPr>
+                <w:sz w:val="18"/>
+                <w:szCs w:val="18"/>
               </w:rPr>
               <w:t>Sub Total</w:t>
             </w:r>
@@ -1266,7 +1269,7 @@
         </w:tc>
         <w:tc>
           <w:tcPr>
-            <w:tcW w:w="1134" w:type="dxa"/>
+            <w:tcW w:w="1417" w:type="dxa"/>
             <w:tcBorders>
               <w:top w:val="single" w:sz="4" w:space="0" w:color="auto"/>
               <w:bottom w:val="single" w:sz="4" w:space="0" w:color="auto"/>
@@ -1276,28 +1279,24 @@
           <w:p>
             <w:pPr>
               <w:rPr>
-                <w:sz w:val="20"/>
-                <w:szCs w:val="20"/>
-              </w:rPr>
-            </w:pPr>
-            <w:r>
-              <w:rPr>
-                <w:sz w:val="20"/>
-                <w:szCs w:val="20"/>
-              </w:rPr>
-              <w:t>S/.</w:t>
-            </w:r>
-            <w:r>
-              <w:rPr>
-                <w:sz w:val="20"/>
-                <w:szCs w:val="20"/>
-              </w:rPr>
-              <w:t xml:space="preserve"> {subtotal}</w:t>
+                <w:sz w:val="18"/>
+                <w:szCs w:val="18"/>
+              </w:rPr>
+            </w:pPr>
+            <w:r>
+              <w:rPr>
+                <w:sz w:val="18"/>
+                <w:szCs w:val="18"/>
+              </w:rPr>
+              <w:t>S/. {subtotal}</w:t>
             </w:r>
           </w:p>
         </w:tc>
       </w:tr>
       <w:tr>
+        <w:trPr>
+          <w:jc w:val="center"/>
+        </w:trPr>
         <w:tc>
           <w:tcPr>
             <w:tcW w:w="672" w:type="dxa"/>
@@ -1311,15 +1310,15 @@
           <w:p>
             <w:pPr>
               <w:rPr>
-                <w:sz w:val="20"/>
-                <w:szCs w:val="20"/>
-              </w:rPr>
-            </w:pPr>
-          </w:p>
-        </w:tc>
-        <w:tc>
-          <w:tcPr>
-            <w:tcW w:w="854" w:type="dxa"/>
+                <w:sz w:val="18"/>
+                <w:szCs w:val="18"/>
+              </w:rPr>
+            </w:pPr>
+          </w:p>
+        </w:tc>
+        <w:tc>
+          <w:tcPr>
+            <w:tcW w:w="996" w:type="dxa"/>
             <w:tcBorders>
               <w:top w:val="nil"/>
               <w:left w:val="nil"/>
@@ -1330,15 +1329,15 @@
           <w:p>
             <w:pPr>
               <w:rPr>
-                <w:sz w:val="20"/>
-                <w:szCs w:val="20"/>
-              </w:rPr>
-            </w:pPr>
-          </w:p>
-        </w:tc>
-        <w:tc>
-          <w:tcPr>
-            <w:tcW w:w="4678" w:type="dxa"/>
+                <w:sz w:val="18"/>
+                <w:szCs w:val="18"/>
+              </w:rPr>
+            </w:pPr>
+          </w:p>
+        </w:tc>
+        <w:tc>
+          <w:tcPr>
+            <w:tcW w:w="3969" w:type="dxa"/>
             <w:tcBorders>
               <w:top w:val="nil"/>
               <w:left w:val="nil"/>
@@ -1349,34 +1348,36 @@
           <w:p>
             <w:pPr>
               <w:rPr>
-                <w:sz w:val="20"/>
-                <w:szCs w:val="20"/>
-              </w:rPr>
-            </w:pPr>
-          </w:p>
-        </w:tc>
-        <w:tc>
-          <w:tcPr>
-            <w:tcW w:w="708" w:type="dxa"/>
+                <w:sz w:val="18"/>
+                <w:szCs w:val="18"/>
+              </w:rPr>
+            </w:pPr>
+          </w:p>
+        </w:tc>
+        <w:tc>
+          <w:tcPr>
+            <w:tcW w:w="850" w:type="dxa"/>
             <w:tcBorders>
               <w:top w:val="nil"/>
               <w:left w:val="nil"/>
               <w:bottom w:val="nil"/>
               <w:right w:val="single" w:sz="4" w:space="0" w:color="auto"/>
             </w:tcBorders>
-          </w:tcPr>
-          <w:p>
-            <w:pPr>
-              <w:rPr>
-                <w:sz w:val="20"/>
-                <w:szCs w:val="20"/>
-              </w:rPr>
-            </w:pPr>
-          </w:p>
-        </w:tc>
-        <w:tc>
-          <w:tcPr>
-            <w:tcW w:w="1134" w:type="dxa"/>
+            <w:vAlign w:val="center"/>
+          </w:tcPr>
+          <w:p>
+            <w:pPr>
+              <w:jc w:val="center"/>
+              <w:rPr>
+                <w:sz w:val="18"/>
+                <w:szCs w:val="18"/>
+              </w:rPr>
+            </w:pPr>
+          </w:p>
+        </w:tc>
+        <w:tc>
+          <w:tcPr>
+            <w:tcW w:w="1276" w:type="dxa"/>
             <w:tcBorders>
               <w:top w:val="single" w:sz="4" w:space="0" w:color="auto"/>
               <w:left w:val="single" w:sz="4" w:space="0" w:color="auto"/>
@@ -1387,14 +1388,14 @@
           <w:p>
             <w:pPr>
               <w:rPr>
-                <w:sz w:val="20"/>
-                <w:szCs w:val="20"/>
-              </w:rPr>
-            </w:pPr>
-            <w:r>
-              <w:rPr>
-                <w:sz w:val="20"/>
-                <w:szCs w:val="20"/>
+                <w:sz w:val="18"/>
+                <w:szCs w:val="18"/>
+              </w:rPr>
+            </w:pPr>
+            <w:r>
+              <w:rPr>
+                <w:sz w:val="18"/>
+                <w:szCs w:val="18"/>
               </w:rPr>
               <w:t>IGV (18%)</w:t>
             </w:r>
@@ -1402,7 +1403,7 @@
         </w:tc>
         <w:tc>
           <w:tcPr>
-            <w:tcW w:w="1134" w:type="dxa"/>
+            <w:tcW w:w="1417" w:type="dxa"/>
             <w:tcBorders>
               <w:top w:val="single" w:sz="4" w:space="0" w:color="auto"/>
               <w:bottom w:val="single" w:sz="4" w:space="0" w:color="auto"/>
@@ -1412,37 +1413,30 @@
           <w:p>
             <w:pPr>
               <w:rPr>
-                <w:sz w:val="20"/>
-                <w:szCs w:val="20"/>
-              </w:rPr>
-            </w:pPr>
-            <w:r>
-              <w:rPr>
-                <w:sz w:val="20"/>
-                <w:szCs w:val="20"/>
-              </w:rPr>
-              <w:t>S/.</w:t>
-            </w:r>
-            <w:r>
-              <w:rPr>
-                <w:sz w:val="20"/>
-                <w:szCs w:val="20"/>
-              </w:rPr>
-              <w:t xml:space="preserve"> {</w:t>
+                <w:sz w:val="18"/>
+                <w:szCs w:val="18"/>
+              </w:rPr>
+            </w:pPr>
+            <w:r>
+              <w:rPr>
+                <w:sz w:val="18"/>
+                <w:szCs w:val="18"/>
+              </w:rPr>
+              <w:t>S/. {</w:t>
             </w:r>
             <w:proofErr w:type="spellStart"/>
             <w:r>
               <w:rPr>
-                <w:sz w:val="20"/>
-                <w:szCs w:val="20"/>
+                <w:sz w:val="18"/>
+                <w:szCs w:val="18"/>
               </w:rPr>
               <w:t>igv</w:t>
             </w:r>
             <w:proofErr w:type="spellEnd"/>
             <w:r>
               <w:rPr>
-                <w:sz w:val="20"/>
-                <w:szCs w:val="20"/>
+                <w:sz w:val="18"/>
+                <w:szCs w:val="18"/>
               </w:rPr>
               <w:t>}</w:t>
             </w:r>
@@ -1450,6 +1444,9 @@
         </w:tc>
       </w:tr>
       <w:tr>
+        <w:trPr>
+          <w:jc w:val="center"/>
+        </w:trPr>
         <w:tc>
           <w:tcPr>
             <w:tcW w:w="672" w:type="dxa"/>
@@ -1463,15 +1460,15 @@
           <w:p>
             <w:pPr>
               <w:rPr>
-                <w:sz w:val="20"/>
-                <w:szCs w:val="20"/>
-              </w:rPr>
-            </w:pPr>
-          </w:p>
-        </w:tc>
-        <w:tc>
-          <w:tcPr>
-            <w:tcW w:w="854" w:type="dxa"/>
+                <w:sz w:val="18"/>
+                <w:szCs w:val="18"/>
+              </w:rPr>
+            </w:pPr>
+          </w:p>
+        </w:tc>
+        <w:tc>
+          <w:tcPr>
+            <w:tcW w:w="996" w:type="dxa"/>
             <w:tcBorders>
               <w:top w:val="nil"/>
               <w:left w:val="nil"/>
@@ -1482,15 +1479,15 @@
           <w:p>
             <w:pPr>
               <w:rPr>
-                <w:sz w:val="20"/>
-                <w:szCs w:val="20"/>
-              </w:rPr>
-            </w:pPr>
-          </w:p>
-        </w:tc>
-        <w:tc>
-          <w:tcPr>
-            <w:tcW w:w="4678" w:type="dxa"/>
+                <w:sz w:val="18"/>
+                <w:szCs w:val="18"/>
+              </w:rPr>
+            </w:pPr>
+          </w:p>
+        </w:tc>
+        <w:tc>
+          <w:tcPr>
+            <w:tcW w:w="3969" w:type="dxa"/>
             <w:tcBorders>
               <w:top w:val="nil"/>
               <w:left w:val="nil"/>
@@ -1501,34 +1498,36 @@
           <w:p>
             <w:pPr>
               <w:rPr>
-                <w:sz w:val="20"/>
-                <w:szCs w:val="20"/>
-              </w:rPr>
-            </w:pPr>
-          </w:p>
-        </w:tc>
-        <w:tc>
-          <w:tcPr>
-            <w:tcW w:w="708" w:type="dxa"/>
+                <w:sz w:val="18"/>
+                <w:szCs w:val="18"/>
+              </w:rPr>
+            </w:pPr>
+          </w:p>
+        </w:tc>
+        <w:tc>
+          <w:tcPr>
+            <w:tcW w:w="850" w:type="dxa"/>
             <w:tcBorders>
               <w:top w:val="nil"/>
               <w:left w:val="nil"/>
               <w:bottom w:val="nil"/>
               <w:right w:val="single" w:sz="4" w:space="0" w:color="auto"/>
             </w:tcBorders>
-          </w:tcPr>
-          <w:p>
-            <w:pPr>
-              <w:rPr>
-                <w:sz w:val="20"/>
-                <w:szCs w:val="20"/>
-              </w:rPr>
-            </w:pPr>
-          </w:p>
-        </w:tc>
-        <w:tc>
-          <w:tcPr>
-            <w:tcW w:w="1134" w:type="dxa"/>
+            <w:vAlign w:val="center"/>
+          </w:tcPr>
+          <w:p>
+            <w:pPr>
+              <w:jc w:val="center"/>
+              <w:rPr>
+                <w:sz w:val="18"/>
+                <w:szCs w:val="18"/>
+              </w:rPr>
+            </w:pPr>
+          </w:p>
+        </w:tc>
+        <w:tc>
+          <w:tcPr>
+            <w:tcW w:w="1276" w:type="dxa"/>
             <w:tcBorders>
               <w:top w:val="single" w:sz="4" w:space="0" w:color="auto"/>
               <w:left w:val="single" w:sz="4" w:space="0" w:color="auto"/>
@@ -1538,14 +1537,14 @@
           <w:p>
             <w:pPr>
               <w:rPr>
-                <w:sz w:val="20"/>
-                <w:szCs w:val="20"/>
-              </w:rPr>
-            </w:pPr>
-            <w:r>
-              <w:rPr>
-                <w:sz w:val="20"/>
-                <w:szCs w:val="20"/>
+                <w:sz w:val="18"/>
+                <w:szCs w:val="18"/>
+              </w:rPr>
+            </w:pPr>
+            <w:r>
+              <w:rPr>
+                <w:sz w:val="18"/>
+                <w:szCs w:val="18"/>
               </w:rPr>
               <w:t>Total</w:t>
             </w:r>
@@ -1553,7 +1552,7 @@
         </w:tc>
         <w:tc>
           <w:tcPr>
-            <w:tcW w:w="1134" w:type="dxa"/>
+            <w:tcW w:w="1417" w:type="dxa"/>
             <w:tcBorders>
               <w:top w:val="single" w:sz="4" w:space="0" w:color="auto"/>
             </w:tcBorders>
@@ -1562,23 +1561,16 @@
           <w:p>
             <w:pPr>
               <w:rPr>
-                <w:sz w:val="20"/>
-                <w:szCs w:val="20"/>
-              </w:rPr>
-            </w:pPr>
-            <w:r>
-              <w:rPr>
-                <w:sz w:val="20"/>
-                <w:szCs w:val="20"/>
-              </w:rPr>
-              <w:t>S/.</w:t>
-            </w:r>
-            <w:r>
-              <w:rPr>
-                <w:sz w:val="20"/>
-                <w:szCs w:val="20"/>
-              </w:rPr>
-              <w:t xml:space="preserve"> {total}</w:t>
+                <w:sz w:val="18"/>
+                <w:szCs w:val="18"/>
+              </w:rPr>
+            </w:pPr>
+            <w:r>
+              <w:rPr>
+                <w:sz w:val="18"/>
+                <w:szCs w:val="18"/>
+              </w:rPr>
+              <w:t>S/. {total}</w:t>
             </w:r>
           </w:p>
         </w:tc>
@@ -1590,16 +1582,16 @@
         <w:rPr>
           <w:b/>
           <w:color w:val="1F497D" w:themeColor="text2"/>
-          <w:sz w:val="20"/>
-          <w:szCs w:val="20"/>
+          <w:sz w:val="18"/>
+          <w:szCs w:val="18"/>
         </w:rPr>
       </w:pPr>
       <w:r>
         <w:rPr>
           <w:b/>
           <w:color w:val="1F497D" w:themeColor="text2"/>
-          <w:sz w:val="20"/>
-          <w:szCs w:val="20"/>
+          <w:sz w:val="18"/>
+          <w:szCs w:val="18"/>
         </w:rPr>
         <w:t>CONDICIONES DE LA VENTA:</w:t>
       </w:r>
@@ -1609,8 +1601,8 @@
         <w:spacing w:after="0" w:line="240" w:lineRule="auto"/>
         <w:rPr>
           <w:b/>
-          <w:sz w:val="20"/>
-          <w:szCs w:val="20"/>
+          <w:sz w:val="18"/>
+          <w:szCs w:val="18"/>
         </w:rPr>
       </w:pPr>
     </w:p>
@@ -1623,14 +1615,14 @@
         </w:numPr>
         <w:spacing w:after="0" w:line="240" w:lineRule="auto"/>
         <w:rPr>
-          <w:sz w:val="20"/>
-          <w:szCs w:val="20"/>
+          <w:sz w:val="18"/>
+          <w:szCs w:val="18"/>
         </w:rPr>
       </w:pPr>
       <w:r>
         <w:rPr>
-          <w:sz w:val="20"/>
-          <w:szCs w:val="20"/>
+          <w:sz w:val="18"/>
+          <w:szCs w:val="18"/>
         </w:rPr>
         <w:t>Tiempo de entrega para partes:</w:t>
       </w:r>
@@ -1644,14 +1636,14 @@
         </w:numPr>
         <w:spacing w:after="0" w:line="240" w:lineRule="auto"/>
         <w:rPr>
-          <w:sz w:val="20"/>
-          <w:szCs w:val="20"/>
+          <w:sz w:val="18"/>
+          <w:szCs w:val="18"/>
         </w:rPr>
       </w:pPr>
       <w:r>
         <w:rPr>
-          <w:sz w:val="20"/>
-          <w:szCs w:val="20"/>
+          <w:sz w:val="18"/>
+          <w:szCs w:val="18"/>
         </w:rPr>
         <w:t>En stock: 1 a 3 días hábiles</w:t>
       </w:r>
@@ -1665,14 +1657,14 @@
         </w:numPr>
         <w:spacing w:after="0" w:line="240" w:lineRule="auto"/>
         <w:rPr>
-          <w:sz w:val="20"/>
-          <w:szCs w:val="20"/>
+          <w:sz w:val="18"/>
+          <w:szCs w:val="18"/>
         </w:rPr>
       </w:pPr>
       <w:r>
         <w:rPr>
-          <w:sz w:val="20"/>
-          <w:szCs w:val="20"/>
+          <w:sz w:val="18"/>
+          <w:szCs w:val="18"/>
         </w:rPr>
         <w:t>Disponibles: 5 a 10 días hábiles</w:t>
       </w:r>
@@ -1686,14 +1678,14 @@
         </w:numPr>
         <w:spacing w:after="0" w:line="240" w:lineRule="auto"/>
         <w:rPr>
-          <w:sz w:val="20"/>
-          <w:szCs w:val="20"/>
+          <w:sz w:val="18"/>
+          <w:szCs w:val="18"/>
         </w:rPr>
       </w:pPr>
       <w:r>
         <w:rPr>
-          <w:sz w:val="20"/>
-          <w:szCs w:val="20"/>
+          <w:sz w:val="18"/>
+          <w:szCs w:val="18"/>
         </w:rPr>
         <w:t>Por importar: 20 a 25 días hábiles (sujeto a disponibilidad del fabricante)</w:t>
       </w:r>
@@ -1707,14 +1699,14 @@
         </w:numPr>
         <w:spacing w:after="0" w:line="240" w:lineRule="auto"/>
         <w:rPr>
-          <w:sz w:val="20"/>
-          <w:szCs w:val="20"/>
+          <w:sz w:val="18"/>
+          <w:szCs w:val="18"/>
         </w:rPr>
       </w:pPr>
       <w:r>
         <w:rPr>
-          <w:sz w:val="20"/>
-          <w:szCs w:val="20"/>
+          <w:sz w:val="18"/>
+          <w:szCs w:val="18"/>
         </w:rPr>
         <w:t>La cotización de mano de obra no incluye repuestos.</w:t>
       </w:r>
@@ -1728,14 +1720,14 @@
         </w:numPr>
         <w:spacing w:after="0" w:line="240" w:lineRule="auto"/>
         <w:rPr>
-          <w:sz w:val="20"/>
-          <w:szCs w:val="20"/>
+          <w:sz w:val="18"/>
+          <w:szCs w:val="18"/>
         </w:rPr>
       </w:pPr>
       <w:r>
         <w:rPr>
-          <w:sz w:val="20"/>
-          <w:szCs w:val="20"/>
+          <w:sz w:val="18"/>
+          <w:szCs w:val="18"/>
         </w:rPr>
         <w:t>Lugar de ejecución: Instalaciones del cliente en Lima Metropolitana.</w:t>
       </w:r>
@@ -1749,16 +1741,25 @@
         </w:numPr>
         <w:spacing w:after="0" w:line="240" w:lineRule="auto"/>
         <w:rPr>
+          <w:sz w:val="18"/>
+          <w:szCs w:val="18"/>
+        </w:rPr>
+      </w:pPr>
+      <w:r>
+        <w:rPr>
+          <w:sz w:val="18"/>
+          <w:szCs w:val="18"/>
+        </w:rPr>
+        <w:t>Precios no incluyen envíos a provincias.</w:t>
+      </w:r>
+      <w:r>
+        <w:rPr>
+          <w:noProof/>
           <w:sz w:val="20"/>
           <w:szCs w:val="20"/>
-        </w:rPr>
-      </w:pPr>
-      <w:r>
-        <w:rPr>
-          <w:sz w:val="20"/>
-          <w:szCs w:val="20"/>
-        </w:rPr>
-        <w:t>Precios no incluyen envíos a provincias.</w:t>
+          <w:lang w:eastAsia="es-PE"/>
+        </w:rPr>
+        <w:t xml:space="preserve"> </w:t>
       </w:r>
     </w:p>
     <w:p>
@@ -1770,14 +1771,14 @@
         </w:numPr>
         <w:spacing w:after="0" w:line="240" w:lineRule="auto"/>
         <w:rPr>
-          <w:sz w:val="20"/>
-          <w:szCs w:val="20"/>
+          <w:sz w:val="18"/>
+          <w:szCs w:val="18"/>
         </w:rPr>
       </w:pPr>
       <w:r>
         <w:rPr>
-          <w:sz w:val="20"/>
-          <w:szCs w:val="20"/>
+          <w:sz w:val="18"/>
+          <w:szCs w:val="18"/>
         </w:rPr>
         <w:t>Los precios unitarios no incluyen IGV.</w:t>
       </w:r>
@@ -1791,14 +1792,14 @@
         </w:numPr>
         <w:spacing w:after="0" w:line="240" w:lineRule="auto"/>
         <w:rPr>
-          <w:sz w:val="20"/>
-          <w:szCs w:val="20"/>
+          <w:sz w:val="18"/>
+          <w:szCs w:val="18"/>
         </w:rPr>
       </w:pPr>
       <w:r>
         <w:rPr>
-          <w:sz w:val="20"/>
-          <w:szCs w:val="20"/>
+          <w:sz w:val="18"/>
+          <w:szCs w:val="18"/>
         </w:rPr>
         <w:t>La venta de repuestos no incluye instalación.</w:t>
       </w:r>
@@ -1812,14 +1813,14 @@
         </w:numPr>
         <w:spacing w:after="0" w:line="240" w:lineRule="auto"/>
         <w:rPr>
-          <w:sz w:val="20"/>
-          <w:szCs w:val="20"/>
+          <w:sz w:val="18"/>
+          <w:szCs w:val="18"/>
         </w:rPr>
       </w:pPr>
       <w:r>
         <w:rPr>
-          <w:sz w:val="20"/>
-          <w:szCs w:val="20"/>
+          <w:sz w:val="18"/>
+          <w:szCs w:val="18"/>
         </w:rPr>
         <w:t>Mantenimiento preventivo incluye garantía de 2 meses y hasta 2 emergencias sin costo adicional (no acumulables).</w:t>
       </w:r>
@@ -1833,14 +1834,14 @@
         </w:numPr>
         <w:spacing w:after="0" w:line="240" w:lineRule="auto"/>
         <w:rPr>
-          <w:sz w:val="20"/>
-          <w:szCs w:val="20"/>
+          <w:sz w:val="18"/>
+          <w:szCs w:val="18"/>
         </w:rPr>
       </w:pPr>
       <w:r>
         <w:rPr>
-          <w:sz w:val="20"/>
-          <w:szCs w:val="20"/>
+          <w:sz w:val="18"/>
+          <w:szCs w:val="18"/>
         </w:rPr>
         <w:t>En caso de modificar cantidades, se deberá re cotizar.</w:t>
       </w:r>
@@ -1849,8 +1850,8 @@
       <w:pPr>
         <w:spacing w:after="0" w:line="240" w:lineRule="auto"/>
         <w:rPr>
-          <w:sz w:val="20"/>
-          <w:szCs w:val="20"/>
+          <w:sz w:val="18"/>
+          <w:szCs w:val="18"/>
         </w:rPr>
       </w:pPr>
     </w:p>
@@ -1860,16 +1861,16 @@
         <w:rPr>
           <w:b/>
           <w:color w:val="1F497D" w:themeColor="text2"/>
-          <w:sz w:val="20"/>
-          <w:szCs w:val="20"/>
+          <w:sz w:val="18"/>
+          <w:szCs w:val="18"/>
         </w:rPr>
       </w:pPr>
       <w:r>
         <w:rPr>
           <w:b/>
           <w:color w:val="1F497D" w:themeColor="text2"/>
-          <w:sz w:val="20"/>
-          <w:szCs w:val="20"/>
+          <w:sz w:val="18"/>
+          <w:szCs w:val="18"/>
         </w:rPr>
         <w:t>CUENTAS BANCARIAS:</w:t>
       </w:r>
@@ -1879,8 +1880,8 @@
         <w:spacing w:after="0" w:line="240" w:lineRule="auto"/>
         <w:rPr>
           <w:b/>
-          <w:sz w:val="20"/>
-          <w:szCs w:val="20"/>
+          <w:sz w:val="18"/>
+          <w:szCs w:val="18"/>
         </w:rPr>
       </w:pPr>
     </w:p>
@@ -1919,16 +1920,16 @@
               <w:rPr>
                 <w:b/>
                 <w:color w:val="FFFFFF" w:themeColor="background1"/>
-                <w:sz w:val="20"/>
-                <w:szCs w:val="20"/>
+                <w:sz w:val="18"/>
+                <w:szCs w:val="18"/>
               </w:rPr>
             </w:pPr>
             <w:r>
               <w:rPr>
                 <w:b/>
                 <w:color w:val="FFFFFF" w:themeColor="background1"/>
-                <w:sz w:val="20"/>
-                <w:szCs w:val="20"/>
+                <w:sz w:val="18"/>
+                <w:szCs w:val="18"/>
               </w:rPr>
               <w:t>INTERBANK SOLES:</w:t>
             </w:r>
@@ -1944,14 +1945,14 @@
               <w:spacing w:line="276" w:lineRule="auto"/>
               <w:rPr>
                 <w:b/>
-                <w:sz w:val="20"/>
-                <w:szCs w:val="20"/>
-              </w:rPr>
-            </w:pPr>
-            <w:r>
-              <w:rPr>
-                <w:sz w:val="20"/>
-                <w:szCs w:val="20"/>
+                <w:sz w:val="18"/>
+                <w:szCs w:val="18"/>
+              </w:rPr>
+            </w:pPr>
+            <w:r>
+              <w:rPr>
+                <w:sz w:val="18"/>
+                <w:szCs w:val="18"/>
               </w:rPr>
               <w:t>200-3005975768</w:t>
             </w:r>
@@ -1974,16 +1975,16 @@
               <w:rPr>
                 <w:b/>
                 <w:color w:val="FFFFFF" w:themeColor="background1"/>
-                <w:sz w:val="20"/>
-                <w:szCs w:val="20"/>
+                <w:sz w:val="18"/>
+                <w:szCs w:val="18"/>
               </w:rPr>
             </w:pPr>
             <w:r>
               <w:rPr>
                 <w:b/>
                 <w:color w:val="FFFFFF" w:themeColor="background1"/>
-                <w:sz w:val="20"/>
-                <w:szCs w:val="20"/>
+                <w:sz w:val="18"/>
+                <w:szCs w:val="18"/>
               </w:rPr>
               <w:t>CCI:</w:t>
             </w:r>
@@ -1999,14 +2000,14 @@
               <w:spacing w:line="276" w:lineRule="auto"/>
               <w:rPr>
                 <w:b/>
-                <w:sz w:val="20"/>
-                <w:szCs w:val="20"/>
-              </w:rPr>
-            </w:pPr>
-            <w:r>
-              <w:rPr>
-                <w:sz w:val="20"/>
-                <w:szCs w:val="20"/>
+                <w:sz w:val="18"/>
+                <w:szCs w:val="18"/>
+              </w:rPr>
+            </w:pPr>
+            <w:r>
+              <w:rPr>
+                <w:sz w:val="18"/>
+                <w:szCs w:val="18"/>
               </w:rPr>
               <w:t>003-200-003005975768-39</w:t>
             </w:r>
@@ -2021,8 +2022,8 @@
         </w:tabs>
         <w:spacing w:after="0" w:line="240" w:lineRule="auto"/>
         <w:rPr>
-          <w:sz w:val="20"/>
-          <w:szCs w:val="20"/>
+          <w:sz w:val="18"/>
+          <w:szCs w:val="18"/>
         </w:rPr>
       </w:pPr>
     </w:p>
@@ -2033,14 +2034,14 @@
         </w:tabs>
         <w:spacing w:after="0" w:line="240" w:lineRule="auto"/>
         <w:rPr>
-          <w:sz w:val="20"/>
-          <w:szCs w:val="20"/>
+          <w:sz w:val="18"/>
+          <w:szCs w:val="18"/>
         </w:rPr>
       </w:pPr>
       <w:r>
         <w:rPr>
-          <w:sz w:val="20"/>
-          <w:szCs w:val="20"/>
+          <w:sz w:val="18"/>
+          <w:szCs w:val="18"/>
         </w:rPr>
         <w:t>Quedamos atentos a su confirmación y a su disposición para cualquier consulta adicional.</w:t>
       </w:r>
@@ -2052,14 +2053,14 @@
         </w:tabs>
         <w:spacing w:after="0" w:line="240" w:lineRule="auto"/>
         <w:rPr>
-          <w:sz w:val="20"/>
-          <w:szCs w:val="20"/>
+          <w:sz w:val="18"/>
+          <w:szCs w:val="18"/>
         </w:rPr>
       </w:pPr>
       <w:r>
         <w:rPr>
-          <w:sz w:val="20"/>
-          <w:szCs w:val="20"/>
+          <w:sz w:val="18"/>
+          <w:szCs w:val="18"/>
         </w:rPr>
         <w:t>Atentamente,</w:t>
       </w:r>
@@ -2071,8 +2072,8 @@
         </w:tabs>
         <w:spacing w:after="0" w:line="240" w:lineRule="auto"/>
         <w:rPr>
-          <w:sz w:val="20"/>
-          <w:szCs w:val="20"/>
+          <w:sz w:val="18"/>
+          <w:szCs w:val="18"/>
         </w:rPr>
       </w:pPr>
     </w:p>
@@ -2085,16 +2086,16 @@
         <w:rPr>
           <w:b/>
           <w:color w:val="1F497D" w:themeColor="text2"/>
-          <w:sz w:val="20"/>
-          <w:szCs w:val="20"/>
+          <w:sz w:val="18"/>
+          <w:szCs w:val="18"/>
         </w:rPr>
       </w:pPr>
       <w:r>
         <w:rPr>
           <w:b/>
           <w:color w:val="1F497D" w:themeColor="text2"/>
-          <w:sz w:val="20"/>
-          <w:szCs w:val="20"/>
+          <w:sz w:val="18"/>
+          <w:szCs w:val="18"/>
         </w:rPr>
         <w:t>GASTROING S.A.C.</w:t>
       </w:r>
@@ -2108,16 +2109,16 @@
         <w:rPr>
           <w:b/>
           <w:color w:val="F79646" w:themeColor="accent6"/>
-          <w:sz w:val="20"/>
-          <w:szCs w:val="20"/>
+          <w:sz w:val="18"/>
+          <w:szCs w:val="18"/>
         </w:rPr>
       </w:pPr>
       <w:r>
         <w:rPr>
           <w:b/>
           <w:color w:val="F79646" w:themeColor="accent6"/>
-          <w:sz w:val="20"/>
-          <w:szCs w:val="20"/>
+          <w:sz w:val="18"/>
+          <w:szCs w:val="18"/>
         </w:rPr>
         <w:t>Área de Atención al Cliente</w:t>
       </w:r>
@@ -2226,14 +2227,16 @@
             <w:rPr>
               <w:b/>
               <w:color w:val="1F497D" w:themeColor="text2"/>
-              <w:sz w:val="32"/>
+              <w:sz w:val="18"/>
+              <w:szCs w:val="12"/>
             </w:rPr>
           </w:pPr>
           <w:r>
             <w:rPr>
               <w:b/>
               <w:color w:val="1F497D" w:themeColor="text2"/>
-              <w:sz w:val="32"/>
+              <w:sz w:val="18"/>
+              <w:szCs w:val="12"/>
             </w:rPr>
             <w:t>GASTROING S.A.C</w:t>
           </w:r>
@@ -2244,7 +2247,8 @@
             <w:jc w:val="center"/>
             <w:rPr>
               <w:b/>
-              <w:sz w:val="14"/>
+              <w:sz w:val="18"/>
+              <w:szCs w:val="12"/>
             </w:rPr>
           </w:pPr>
           <w:r>
@@ -2252,16 +2256,9 @@
               <w:b/>
               <w:color w:val="F79646" w:themeColor="accent6"/>
               <w:sz w:val="16"/>
+              <w:szCs w:val="10"/>
             </w:rPr>
-            <w:t>INNOVACIÓ</w:t>
-          </w:r>
-          <w:r>
-            <w:rPr>
-              <w:b/>
-              <w:color w:val="F79646" w:themeColor="accent6"/>
-              <w:sz w:val="16"/>
-            </w:rPr>
-            <w:t>N EN MANTENIMIENTO</w:t>
+            <w:t>INNOVACIÓN EN MANTENIMIENTO</w:t>
           </w:r>
         </w:p>
       </w:tc>
@@ -2284,6 +2281,7 @@
               <w:b/>
               <w:color w:val="FFFFFF" w:themeColor="background1"/>
               <w:sz w:val="18"/>
+              <w:szCs w:val="12"/>
             </w:rPr>
           </w:pPr>
           <w:r>
@@ -2291,6 +2289,7 @@
               <w:b/>
               <w:color w:val="FFFFFF" w:themeColor="background1"/>
               <w:sz w:val="18"/>
+              <w:szCs w:val="12"/>
             </w:rPr>
             <w:t>RUC:</w:t>
           </w:r>
@@ -2314,6 +2313,7 @@
               <w:b/>
               <w:color w:val="000000" w:themeColor="text1"/>
               <w:sz w:val="18"/>
+              <w:szCs w:val="12"/>
             </w:rPr>
           </w:pPr>
           <w:r>
@@ -2321,6 +2321,7 @@
               <w:b/>
               <w:color w:val="000000" w:themeColor="text1"/>
               <w:sz w:val="18"/>
+              <w:szCs w:val="12"/>
             </w:rPr>
             <w:t>20612420727</w:t>
           </w:r>
@@ -2345,7 +2346,8 @@
             <w:pStyle w:val="Encabezado"/>
             <w:rPr>
               <w:b/>
-              <w:sz w:val="14"/>
+              <w:sz w:val="18"/>
+              <w:szCs w:val="12"/>
             </w:rPr>
           </w:pPr>
         </w:p>
@@ -2369,6 +2371,7 @@
               <w:b/>
               <w:color w:val="FFFFFF" w:themeColor="background1"/>
               <w:sz w:val="18"/>
+              <w:szCs w:val="12"/>
             </w:rPr>
           </w:pPr>
           <w:r>
@@ -2376,6 +2379,7 @@
               <w:b/>
               <w:color w:val="FFFFFF" w:themeColor="background1"/>
               <w:sz w:val="18"/>
+              <w:szCs w:val="12"/>
             </w:rPr>
             <w:t>DIRECCIÓN:</w:t>
           </w:r>
@@ -2399,6 +2403,7 @@
               <w:b/>
               <w:color w:val="000000" w:themeColor="text1"/>
               <w:sz w:val="18"/>
+              <w:szCs w:val="12"/>
             </w:rPr>
           </w:pPr>
           <w:r>
@@ -2406,6 +2411,7 @@
               <w:b/>
               <w:color w:val="000000" w:themeColor="text1"/>
               <w:sz w:val="18"/>
+              <w:szCs w:val="12"/>
             </w:rPr>
             <w:t xml:space="preserve">Calle </w:t>
           </w:r>
@@ -2415,6 +2421,7 @@
               <w:b/>
               <w:color w:val="000000" w:themeColor="text1"/>
               <w:sz w:val="18"/>
+              <w:szCs w:val="12"/>
             </w:rPr>
             <w:t>Tumi</w:t>
           </w:r>
@@ -2424,6 +2431,7 @@
               <w:b/>
               <w:color w:val="000000" w:themeColor="text1"/>
               <w:sz w:val="18"/>
+              <w:szCs w:val="12"/>
             </w:rPr>
             <w:t xml:space="preserve"> </w:t>
           </w:r>
@@ -2433,6 +2441,7 @@
               <w:b/>
               <w:color w:val="000000" w:themeColor="text1"/>
               <w:sz w:val="18"/>
+              <w:szCs w:val="12"/>
             </w:rPr>
             <w:t>Mz</w:t>
           </w:r>
@@ -2442,6 +2451,7 @@
               <w:b/>
               <w:color w:val="000000" w:themeColor="text1"/>
               <w:sz w:val="18"/>
+              <w:szCs w:val="12"/>
             </w:rPr>
             <w:t xml:space="preserve"> L </w:t>
           </w:r>
@@ -2451,6 +2461,7 @@
               <w:b/>
               <w:color w:val="000000" w:themeColor="text1"/>
               <w:sz w:val="18"/>
+              <w:szCs w:val="12"/>
             </w:rPr>
             <w:t>Lt</w:t>
           </w:r>
@@ -2460,6 +2471,7 @@
               <w:b/>
               <w:color w:val="000000" w:themeColor="text1"/>
               <w:sz w:val="18"/>
+              <w:szCs w:val="12"/>
             </w:rPr>
             <w:t xml:space="preserve"> 15 - San Juan Bautista - Lima- Chorrillos</w:t>
           </w:r>
@@ -2484,7 +2496,8 @@
             <w:pStyle w:val="Encabezado"/>
             <w:rPr>
               <w:b/>
-              <w:sz w:val="14"/>
+              <w:sz w:val="18"/>
+              <w:szCs w:val="12"/>
             </w:rPr>
           </w:pPr>
         </w:p>
@@ -2508,6 +2521,7 @@
               <w:b/>
               <w:color w:val="FFFFFF" w:themeColor="background1"/>
               <w:sz w:val="18"/>
+              <w:szCs w:val="12"/>
             </w:rPr>
           </w:pPr>
           <w:r>
@@ -2515,6 +2529,7 @@
               <w:b/>
               <w:color w:val="FFFFFF" w:themeColor="background1"/>
               <w:sz w:val="18"/>
+              <w:szCs w:val="12"/>
             </w:rPr>
             <w:t>TELÉFONO:</w:t>
           </w:r>
@@ -2538,6 +2553,7 @@
               <w:b/>
               <w:color w:val="000000" w:themeColor="text1"/>
               <w:sz w:val="18"/>
+              <w:szCs w:val="12"/>
             </w:rPr>
           </w:pPr>
           <w:r>
@@ -2545,6 +2561,7 @@
               <w:b/>
               <w:color w:val="000000" w:themeColor="text1"/>
               <w:sz w:val="18"/>
+              <w:szCs w:val="12"/>
             </w:rPr>
             <w:t>955549782</w:t>
           </w:r>
@@ -2570,7 +2587,8 @@
             <w:pStyle w:val="Encabezado"/>
             <w:rPr>
               <w:b/>
-              <w:sz w:val="14"/>
+              <w:sz w:val="18"/>
+              <w:szCs w:val="12"/>
             </w:rPr>
           </w:pPr>
         </w:p>
@@ -2594,6 +2612,7 @@
               <w:b/>
               <w:color w:val="FFFFFF" w:themeColor="background1"/>
               <w:sz w:val="18"/>
+              <w:szCs w:val="12"/>
             </w:rPr>
           </w:pPr>
           <w:r>
@@ -2601,6 +2620,7 @@
               <w:b/>
               <w:color w:val="FFFFFF" w:themeColor="background1"/>
               <w:sz w:val="18"/>
+              <w:szCs w:val="12"/>
             </w:rPr>
             <w:t>CORREO:</w:t>
           </w:r>
@@ -2624,6 +2644,7 @@
               <w:b/>
               <w:color w:val="000000" w:themeColor="text1"/>
               <w:sz w:val="18"/>
+              <w:szCs w:val="12"/>
             </w:rPr>
           </w:pPr>
           <w:r>
@@ -2631,6 +2652,7 @@
               <w:b/>
               <w:color w:val="000000" w:themeColor="text1"/>
               <w:sz w:val="18"/>
+              <w:szCs w:val="12"/>
             </w:rPr>
             <w:t>atencion.gastroing@gmail.com</w:t>
           </w:r>

</xml_diff>